<commit_message>
feat: Major system updates - Database initialization, auth system, API routes, and security middleware
</commit_message>
<xml_diff>
--- a/YES.docx
+++ b/YES.docx
@@ -566,23 +566,7 @@
           <w:b/>
           <w:bCs/>
         </w:rPr>
-        <w:t xml:space="preserve">This creates a proper separation of concerns - HR owns the data, users maintain it, operations consume </w:t>
-      </w:r>
-      <w:proofErr w:type="spellStart"/>
-      <w:r>
-        <w:rPr>
-          <w:b/>
-          <w:bCs/>
-        </w:rPr>
-        <w:t>it!What's</w:t>
-      </w:r>
-      <w:proofErr w:type="spellEnd"/>
-      <w:r>
-        <w:rPr>
-          <w:b/>
-          <w:bCs/>
-        </w:rPr>
-        <w:t xml:space="preserve"> your take? Should we prioritize the HR portal for profile management?</w:t>
+        <w:t>This creates a proper separation of concerns - HR owns the data, users maintain it, operations consume it!What's your take? Should we prioritize the HR portal for profile management?</w:t>
       </w:r>
     </w:p>
     <w:p>
@@ -834,7 +818,7 @@
     <w:p>
       <w:r>
         <w:pict w14:anchorId="742C0E44">
-          <v:rect id="_x0000_i1055" style="width:0;height:.75pt" o:hralign="center" o:hrstd="t" o:hr="t" fillcolor="#a0a0a0" stroked="f"/>
+          <v:rect id="_x0000_i1025" style="width:0;height:.75pt" o:hralign="center" o:hrstd="t" o:hr="t" fillcolor="#a0a0a0" stroked="f"/>
         </w:pict>
       </w:r>
     </w:p>
@@ -1019,7 +1003,7 @@
     <w:p>
       <w:r>
         <w:pict w14:anchorId="592C3D2A">
-          <v:rect id="_x0000_i1056" style="width:0;height:.75pt" o:hralign="center" o:hrstd="t" o:hr="t" fillcolor="#a0a0a0" stroked="f"/>
+          <v:rect id="_x0000_i1026" style="width:0;height:.75pt" o:hralign="center" o:hrstd="t" o:hr="t" fillcolor="#a0a0a0" stroked="f"/>
         </w:pict>
       </w:r>
     </w:p>
@@ -1208,7 +1192,7 @@
     <w:p>
       <w:r>
         <w:pict w14:anchorId="113354D8">
-          <v:rect id="_x0000_i1057" style="width:0;height:.75pt" o:hralign="center" o:hrstd="t" o:hr="t" fillcolor="#a0a0a0" stroked="f"/>
+          <v:rect id="_x0000_i1027" style="width:0;height:.75pt" o:hralign="center" o:hrstd="t" o:hr="t" fillcolor="#a0a0a0" stroked="f"/>
         </w:pict>
       </w:r>
     </w:p>
@@ -1422,7 +1406,7 @@
     <w:p>
       <w:r>
         <w:pict w14:anchorId="794A9B1D">
-          <v:rect id="_x0000_i1058" style="width:0;height:.75pt" o:hralign="center" o:hrstd="t" o:hr="t" fillcolor="#a0a0a0" stroked="f"/>
+          <v:rect id="_x0000_i1028" style="width:0;height:.75pt" o:hralign="center" o:hrstd="t" o:hr="t" fillcolor="#a0a0a0" stroked="f"/>
         </w:pict>
       </w:r>
     </w:p>
@@ -1608,7 +1592,7 @@
     <w:p>
       <w:r>
         <w:pict w14:anchorId="3E2D8DAA">
-          <v:rect id="_x0000_i1059" style="width:0;height:.75pt" o:hralign="center" o:hrstd="t" o:hr="t" fillcolor="#a0a0a0" stroked="f"/>
+          <v:rect id="_x0000_i1029" style="width:0;height:.75pt" o:hralign="center" o:hrstd="t" o:hr="t" fillcolor="#a0a0a0" stroked="f"/>
         </w:pict>
       </w:r>
     </w:p>
@@ -1923,23 +1907,7 @@
           <w:bCs/>
         </w:rPr>
         <w:lastRenderedPageBreak/>
-        <w:t xml:space="preserve">Total Timeline: ~12-16 weeks with parallel </w:t>
-      </w:r>
-      <w:proofErr w:type="spellStart"/>
-      <w:r>
-        <w:rPr>
-          <w:b/>
-          <w:bCs/>
-        </w:rPr>
-        <w:t>developmentWhat</w:t>
-      </w:r>
-      <w:proofErr w:type="spellEnd"/>
-      <w:r>
-        <w:rPr>
-          <w:b/>
-          <w:bCs/>
-        </w:rPr>
-        <w:t xml:space="preserve"> do you think? Should we adjust priorities or focus areas?</w:t>
+        <w:t>Total Timeline: ~12-16 weeks with parallel developmentWhat do you think? Should we adjust priorities or focus areas?</w:t>
       </w:r>
     </w:p>
     <w:p>
@@ -2093,15 +2061,7 @@
         </w:numPr>
       </w:pPr>
       <w:r>
-        <w:t>Password hashing (</w:t>
-      </w:r>
-      <w:proofErr w:type="spellStart"/>
-      <w:r>
-        <w:t>bcrypt</w:t>
-      </w:r>
-      <w:proofErr w:type="spellEnd"/>
-      <w:r>
-        <w:t>)</w:t>
+        <w:t>Password hashing (bcrypt)</w:t>
       </w:r>
     </w:p>
     <w:p>
@@ -2173,29 +2133,13 @@
         </w:numPr>
       </w:pPr>
       <w:r>
-        <w:t>Data audit trails (</w:t>
-      </w:r>
-      <w:proofErr w:type="spellStart"/>
-      <w:r>
-        <w:t>created_at</w:t>
-      </w:r>
-      <w:proofErr w:type="spellEnd"/>
-      <w:r>
-        <w:t xml:space="preserve">, </w:t>
-      </w:r>
-      <w:proofErr w:type="spellStart"/>
-      <w:r>
-        <w:t>updated_at</w:t>
-      </w:r>
-      <w:proofErr w:type="spellEnd"/>
-      <w:r>
-        <w:t>)</w:t>
+        <w:t>Data audit trails (created_at, updated_at)</w:t>
       </w:r>
     </w:p>
     <w:p>
       <w:r>
         <w:pict w14:anchorId="76CAD420">
-          <v:rect id="_x0000_i1089" style="width:0;height:.75pt" o:hralign="center" o:hrstd="t" o:hr="t" fillcolor="#a0a0a0" stroked="f"/>
+          <v:rect id="_x0000_i1030" style="width:0;height:.75pt" o:hralign="center" o:hrstd="t" o:hr="t" fillcolor="#a0a0a0" stroked="f"/>
         </w:pict>
       </w:r>
     </w:p>
@@ -2338,16 +2282,29 @@
           <w:ilvl w:val="0"/>
           <w:numId w:val="94"/>
         </w:numPr>
+        <w:rPr>
+          <w:highlight w:val="yellow"/>
+        </w:rPr>
       </w:pPr>
       <w:r>
         <w:rPr>
           <w:b/>
           <w:bCs/>
+          <w:highlight w:val="yellow"/>
         </w:rPr>
         <w:t>No session management</w:t>
       </w:r>
       <w:r>
+        <w:rPr>
+          <w:highlight w:val="yellow"/>
+        </w:rPr>
         <w:t> beyond JWT</w:t>
+      </w:r>
+      <w:r>
+        <w:rPr>
+          <w:highlight w:val="yellow"/>
+        </w:rPr>
+        <w:t xml:space="preserve"> - Redis</w:t>
       </w:r>
     </w:p>
     <w:p>
@@ -2389,15 +2346,22 @@
           <w:ilvl w:val="0"/>
           <w:numId w:val="96"/>
         </w:numPr>
+        <w:rPr>
+          <w:highlight w:val="yellow"/>
+        </w:rPr>
       </w:pPr>
       <w:r>
         <w:rPr>
           <w:b/>
           <w:bCs/>
+          <w:highlight w:val="yellow"/>
         </w:rPr>
         <w:t>Single server architecture</w:t>
       </w:r>
       <w:r>
+        <w:rPr>
+          <w:highlight w:val="yellow"/>
+        </w:rPr>
         <w:t> (no load balancing)</w:t>
       </w:r>
     </w:p>
@@ -2407,15 +2371,22 @@
           <w:ilvl w:val="0"/>
           <w:numId w:val="97"/>
         </w:numPr>
+        <w:rPr>
+          <w:highlight w:val="yellow"/>
+        </w:rPr>
       </w:pPr>
       <w:r>
         <w:rPr>
           <w:b/>
           <w:bCs/>
+          <w:highlight w:val="yellow"/>
         </w:rPr>
         <w:t>No caching strategy</w:t>
       </w:r>
       <w:r>
+        <w:rPr>
+          <w:highlight w:val="yellow"/>
+        </w:rPr>
         <w:t> (Redis/Memcached)</w:t>
       </w:r>
     </w:p>
@@ -2425,15 +2396,22 @@
           <w:ilvl w:val="0"/>
           <w:numId w:val="98"/>
         </w:numPr>
+        <w:rPr>
+          <w:highlight w:val="yellow"/>
+        </w:rPr>
       </w:pPr>
       <w:r>
         <w:rPr>
           <w:b/>
           <w:bCs/>
+          <w:highlight w:val="yellow"/>
         </w:rPr>
         <w:t>No database optimization</w:t>
       </w:r>
       <w:r>
+        <w:rPr>
+          <w:highlight w:val="yellow"/>
+        </w:rPr>
         <w:t> (indexes, query optimization)</w:t>
       </w:r>
     </w:p>
@@ -2443,15 +2421,22 @@
           <w:ilvl w:val="0"/>
           <w:numId w:val="99"/>
         </w:numPr>
+        <w:rPr>
+          <w:highlight w:val="yellow"/>
+        </w:rPr>
       </w:pPr>
       <w:r>
         <w:rPr>
           <w:b/>
           <w:bCs/>
+          <w:highlight w:val="yellow"/>
         </w:rPr>
         <w:t>No CDN</w:t>
       </w:r>
       <w:r>
+        <w:rPr>
+          <w:highlight w:val="yellow"/>
+        </w:rPr>
         <w:t> for static assets</w:t>
       </w:r>
     </w:p>
@@ -2461,15 +2446,22 @@
           <w:ilvl w:val="0"/>
           <w:numId w:val="100"/>
         </w:numPr>
+        <w:rPr>
+          <w:highlight w:val="yellow"/>
+        </w:rPr>
       </w:pPr>
       <w:r>
         <w:rPr>
           <w:b/>
           <w:bCs/>
+          <w:highlight w:val="yellow"/>
         </w:rPr>
         <w:t>Hard-coded configurations</w:t>
       </w:r>
       <w:r>
+        <w:rPr>
+          <w:highlight w:val="yellow"/>
+        </w:rPr>
         <w:t> (not environment-based)</w:t>
       </w:r>
     </w:p>
@@ -2556,15 +2548,7 @@
         <w:t>No code quality tools</w:t>
       </w:r>
       <w:r>
-        <w:t> (</w:t>
-      </w:r>
-      <w:proofErr w:type="spellStart"/>
-      <w:r>
-        <w:t>ESLint</w:t>
-      </w:r>
-      <w:proofErr w:type="spellEnd"/>
-      <w:r>
-        <w:t>, SonarQube)</w:t>
+        <w:t> (ESLint, SonarQube)</w:t>
       </w:r>
     </w:p>
     <w:p>
@@ -2623,15 +2607,22 @@
           <w:ilvl w:val="0"/>
           <w:numId w:val="107"/>
         </w:numPr>
+        <w:rPr>
+          <w:highlight w:val="yellow"/>
+        </w:rPr>
       </w:pPr>
       <w:r>
         <w:rPr>
           <w:b/>
           <w:bCs/>
+          <w:highlight w:val="yellow"/>
         </w:rPr>
         <w:t>No monitoring/alerting</w:t>
       </w:r>
       <w:r>
+        <w:rPr>
+          <w:highlight w:val="yellow"/>
+        </w:rPr>
         <w:t> (Prometheus, Grafana)</w:t>
       </w:r>
     </w:p>
@@ -2641,15 +2632,22 @@
           <w:ilvl w:val="0"/>
           <w:numId w:val="108"/>
         </w:numPr>
+        <w:rPr>
+          <w:highlight w:val="yellow"/>
+        </w:rPr>
       </w:pPr>
       <w:r>
         <w:rPr>
           <w:b/>
           <w:bCs/>
+          <w:highlight w:val="yellow"/>
         </w:rPr>
         <w:t>No centralized logging</w:t>
       </w:r>
       <w:r>
+        <w:rPr>
+          <w:highlight w:val="yellow"/>
+        </w:rPr>
         <w:t> (ELK stack)</w:t>
       </w:r>
     </w:p>
@@ -2659,15 +2657,22 @@
           <w:ilvl w:val="0"/>
           <w:numId w:val="109"/>
         </w:numPr>
+        <w:rPr>
+          <w:highlight w:val="yellow"/>
+        </w:rPr>
       </w:pPr>
       <w:r>
         <w:rPr>
           <w:b/>
           <w:bCs/>
+          <w:highlight w:val="yellow"/>
         </w:rPr>
         <w:t>No health checks</w:t>
       </w:r>
       <w:r>
+        <w:rPr>
+          <w:highlight w:val="yellow"/>
+        </w:rPr>
         <w:t> for services</w:t>
       </w:r>
     </w:p>
@@ -2712,15 +2717,22 @@
           <w:ilvl w:val="0"/>
           <w:numId w:val="111"/>
         </w:numPr>
+        <w:rPr>
+          <w:highlight w:val="yellow"/>
+        </w:rPr>
       </w:pPr>
       <w:r>
         <w:rPr>
           <w:b/>
           <w:bCs/>
+          <w:highlight w:val="yellow"/>
         </w:rPr>
         <w:t>Mixed coding standards</w:t>
       </w:r>
       <w:r>
+        <w:rPr>
+          <w:highlight w:val="yellow"/>
+        </w:rPr>
         <w:t> throughout codebase</w:t>
       </w:r>
     </w:p>
@@ -2730,15 +2742,22 @@
           <w:ilvl w:val="0"/>
           <w:numId w:val="112"/>
         </w:numPr>
+        <w:rPr>
+          <w:highlight w:val="yellow"/>
+        </w:rPr>
       </w:pPr>
       <w:r>
         <w:rPr>
           <w:b/>
           <w:bCs/>
+          <w:highlight w:val="yellow"/>
         </w:rPr>
         <w:t>No error boundary</w:t>
       </w:r>
       <w:r>
+        <w:rPr>
+          <w:highlight w:val="yellow"/>
+        </w:rPr>
         <w:t> components in React</w:t>
       </w:r>
     </w:p>
@@ -2748,11 +2767,15 @@
           <w:ilvl w:val="0"/>
           <w:numId w:val="113"/>
         </w:numPr>
+        <w:rPr>
+          <w:highlight w:val="yellow"/>
+        </w:rPr>
       </w:pPr>
       <w:r>
         <w:rPr>
           <w:b/>
           <w:bCs/>
+          <w:highlight w:val="yellow"/>
         </w:rPr>
         <w:t>Inconsistent error handling</w:t>
       </w:r>
@@ -2763,11 +2786,15 @@
           <w:ilvl w:val="0"/>
           <w:numId w:val="114"/>
         </w:numPr>
+        <w:rPr>
+          <w:highlight w:val="yellow"/>
+        </w:rPr>
       </w:pPr>
       <w:r>
         <w:rPr>
           <w:b/>
           <w:bCs/>
+          <w:highlight w:val="yellow"/>
         </w:rPr>
         <w:t>No API versioning strategy</w:t>
       </w:r>
@@ -2793,7 +2820,7 @@
     <w:p>
       <w:r>
         <w:pict w14:anchorId="5E38C0B1">
-          <v:rect id="_x0000_i1090" style="width:0;height:.75pt" o:hralign="center" o:hrstd="t" o:hr="t" fillcolor="#a0a0a0" stroked="f"/>
+          <v:rect id="_x0000_i1031" style="width:0;height:.75pt" o:hralign="center" o:hrstd="t" o:hr="t" fillcolor="#a0a0a0" stroked="f"/>
         </w:pict>
       </w:r>
     </w:p>
@@ -2966,7 +2993,7 @@
     <w:p>
       <w:r>
         <w:pict w14:anchorId="424523E3">
-          <v:rect id="_x0000_i1091" style="width:0;height:.75pt" o:hralign="center" o:hrstd="t" o:hr="t" fillcolor="#a0a0a0" stroked="f"/>
+          <v:rect id="_x0000_i1032" style="width:0;height:.75pt" o:hralign="center" o:hrstd="t" o:hr="t" fillcolor="#a0a0a0" stroked="f"/>
         </w:pict>
       </w:r>
     </w:p>
@@ -3203,7 +3230,7 @@
     <w:p>
       <w:r>
         <w:pict w14:anchorId="717E9048">
-          <v:rect id="_x0000_i1092" style="width:0;height:.75pt" o:hralign="center" o:hrstd="t" o:hr="t" fillcolor="#a0a0a0" stroked="f"/>
+          <v:rect id="_x0000_i1033" style="width:0;height:.75pt" o:hralign="center" o:hrstd="t" o:hr="t" fillcolor="#a0a0a0" stroked="f"/>
         </w:pict>
       </w:r>
     </w:p>
@@ -3239,26 +3266,14 @@
         <w:t>Current system is PILOT/MVP quality</w:t>
       </w:r>
       <w:r>
-        <w:t xml:space="preserve"> - good for demonstrating business value, but needs significant hardening before commercial </w:t>
-      </w:r>
-      <w:proofErr w:type="spellStart"/>
-      <w:r>
-        <w:t>deployment.</w:t>
+        <w:t> - good for demonstrating business value, but needs significant hardening before commercial deployment.</w:t>
       </w:r>
       <w:r>
         <w:rPr>
           <w:b/>
           <w:bCs/>
         </w:rPr>
-        <w:t>Two</w:t>
-      </w:r>
-      <w:proofErr w:type="spellEnd"/>
-      <w:r>
-        <w:rPr>
-          <w:b/>
-          <w:bCs/>
-        </w:rPr>
-        <w:t> Paths:</w:t>
+        <w:t>Two Paths:</w:t>
       </w:r>
     </w:p>
     <w:p>

</xml_diff>